<commit_message>
deleted: odd methods in signature
</commit_message>
<xml_diff>
--- a/03_ListStack/src/list_stack/Изменения.docx
+++ b/03_ListStack/src/list_stack/Изменения.docx
@@ -218,10 +218,22 @@
     </w:p>
     <w:p>
       <w:pPr>
-        <w:ind w:left="360"/>
-      </w:pPr>
+        <w:pStyle w:val="a3"/>
+        <w:numPr>
+          <w:ilvl w:val="0"/>
+          <w:numId w:val="1"/>
+        </w:numPr>
+      </w:pPr>
+      <w:r>
+        <w:t>По возможности удалены короткие вспомогательные методы, упрощавшие читабельность кода и признанные излишними.</w:t>
+      </w:r>
       <w:bookmarkStart w:id="0" w:name="_GoBack"/>
       <w:bookmarkEnd w:id="0"/>
+    </w:p>
+    <w:p>
+      <w:pPr>
+        <w:ind w:left="360"/>
+      </w:pPr>
     </w:p>
     <w:p>
       <w:r>

</xml_diff>